<commit_message>
Atualizado imagens da lista.
</commit_message>
<xml_diff>
--- a/lista_2_para entregar.docx
+++ b/lista_2_para entregar.docx
@@ -347,16 +347,14 @@
         <w:rPr>
           <w:rFonts w:ascii="Arial" w:hAnsi="Arial"/>
         </w:rPr>
-        <w:t xml:space="preserve"> </w:t>
-      </w:r>
-      <w:proofErr w:type="spellStart"/>
-      <w:r>
-        <w:rPr>
-          <w:rFonts w:ascii="Arial" w:hAnsi="Arial"/>
-        </w:rPr>
-        <w:t>Gonçalvez</w:t>
-      </w:r>
-      <w:proofErr w:type="spellEnd"/>
+        <w:t xml:space="preserve"> Gonçalve</w:t>
+      </w:r>
+      <w:r>
+        <w:rPr>
+          <w:rFonts w:ascii="Arial" w:hAnsi="Arial"/>
+        </w:rPr>
+        <w:t>s</w:t>
+      </w:r>
       <w:r>
         <w:rPr>
           <w:rFonts w:ascii="Arial" w:hAnsi="Arial"/>
@@ -964,14 +962,13 @@
       </w:pPr>
       <w:r>
         <w:rPr>
-          <w:rFonts w:ascii="Arial" w:hAnsi="Arial"/>
           <w:noProof/>
         </w:rPr>
         <w:drawing>
           <wp:inline distT="0" distB="0" distL="0" distR="0">
-            <wp:extent cx="6115050" cy="2324100"/>
+            <wp:extent cx="6120130" cy="2223480"/>
             <wp:effectExtent l="0" t="0" r="0" b="0"/>
-            <wp:docPr id="31" name="Imagem 31" descr="C:\Users\diego\AppData\Local\Microsoft\Windows\INetCache\Content.Word\03.png"/>
+            <wp:docPr id="12" name="Imagem 12" descr="C:\Users\diego\AppData\Local\Microsoft\Windows\INetCache\Content.Word\03.png"/>
             <wp:cNvGraphicFramePr>
               <a:graphicFrameLocks xmlns:a="http://schemas.openxmlformats.org/drawingml/2006/main" noChangeAspect="1"/>
             </wp:cNvGraphicFramePr>
@@ -979,7 +976,7 @@
               <a:graphicData uri="http://schemas.openxmlformats.org/drawingml/2006/picture">
                 <pic:pic xmlns:pic="http://schemas.openxmlformats.org/drawingml/2006/picture">
                   <pic:nvPicPr>
-                    <pic:cNvPr id="0" name="Picture 3" descr="C:\Users\diego\AppData\Local\Microsoft\Windows\INetCache\Content.Word\03.png"/>
+                    <pic:cNvPr id="0" name="Picture 1" descr="C:\Users\diego\AppData\Local\Microsoft\Windows\INetCache\Content.Word\03.png"/>
                     <pic:cNvPicPr>
                       <a:picLocks noChangeAspect="1" noChangeArrowheads="1"/>
                     </pic:cNvPicPr>
@@ -1000,7 +997,7 @@
                   <pic:spPr bwMode="auto">
                     <a:xfrm>
                       <a:off x="0" y="0"/>
-                      <a:ext cx="6115050" cy="2324100"/>
+                      <a:ext cx="6120130" cy="2223480"/>
                     </a:xfrm>
                     <a:prstGeom prst="rect">
                       <a:avLst/>
@@ -1132,13 +1129,7 @@
         <w:rPr>
           <w:rFonts w:ascii="Arial" w:hAnsi="Arial"/>
         </w:rPr>
-        <w:t xml:space="preserve"> pois,</w:t>
-      </w:r>
-      <w:r>
-        <w:rPr>
-          <w:rFonts w:ascii="Arial" w:hAnsi="Arial"/>
-        </w:rPr>
-        <w:t xml:space="preserve"> o domínio só exige o Atendente e o Gerente</w:t>
+        <w:t xml:space="preserve"> pois, o domínio só exige o Atendente e o Gerente</w:t>
       </w:r>
     </w:p>
     <w:p>
@@ -1155,8 +1146,6 @@
         </w:rPr>
         <w:br w:type="page"/>
       </w:r>
-      <w:bookmarkStart w:id="0" w:name="_GoBack"/>
-      <w:bookmarkEnd w:id="0"/>
     </w:p>
     <w:p>
       <w:pPr>
@@ -2682,81 +2671,95 @@
     </w:p>
     <w:p>
       <w:pPr>
-        <w:pStyle w:val="PargrafodaLista"/>
-        <w:rPr>
-          <w:rFonts w:ascii="Arial" w:hAnsi="Arial"/>
-        </w:rPr>
-      </w:pPr>
-      <w:r>
-        <w:rPr>
-          <w:rFonts w:ascii="Arial" w:hAnsi="Arial"/>
-        </w:rPr>
-        <w:t>SET - Usos de Set por não haver repetições</w:t>
-      </w:r>
-    </w:p>
-    <w:p>
-      <w:pPr>
-        <w:rPr>
-          <w:rFonts w:ascii="Arial" w:hAnsi="Arial"/>
-        </w:rPr>
-      </w:pPr>
-      <w:r>
-        <w:rPr>
-          <w:rFonts w:ascii="Arial" w:hAnsi="Arial"/>
-        </w:rPr>
-        <w:tab/>
-      </w:r>
-      <w:r>
-        <w:rPr>
-          <w:rFonts w:ascii="Arial" w:hAnsi="Arial"/>
-        </w:rPr>
-        <w:tab/>
-      </w:r>
-      <w:r>
-        <w:rPr>
-          <w:rFonts w:ascii="Arial" w:hAnsi="Arial"/>
-        </w:rPr>
-        <w:t>1 Exposição e * Sala</w:t>
-      </w:r>
-    </w:p>
-    <w:p>
-      <w:pPr>
-        <w:pStyle w:val="PargrafodaLista"/>
-        <w:rPr>
-          <w:rFonts w:ascii="Arial" w:hAnsi="Arial"/>
-        </w:rPr>
-      </w:pPr>
-      <w:r>
-        <w:rPr>
-          <w:rFonts w:ascii="Arial" w:hAnsi="Arial"/>
-        </w:rPr>
-        <w:tab/>
-        <w:t>1 Exposição e * Obra</w:t>
-      </w:r>
-    </w:p>
-    <w:p>
-      <w:pPr>
-        <w:pStyle w:val="PargrafodaLista"/>
-        <w:rPr>
-          <w:rFonts w:ascii="Arial" w:hAnsi="Arial"/>
-        </w:rPr>
-      </w:pPr>
-      <w:r>
-        <w:rPr>
-          <w:rFonts w:ascii="Arial" w:hAnsi="Arial"/>
-        </w:rPr>
-        <w:tab/>
-        <w:t>1 Souvenir e * Estoque</w:t>
-      </w:r>
-    </w:p>
-    <w:p>
-      <w:pPr>
-        <w:pStyle w:val="PargrafodaLista"/>
-        <w:overflowPunct/>
-        <w:rPr>
-          <w:rFonts w:ascii="Arial" w:hAnsi="Arial"/>
-        </w:rPr>
-      </w:pPr>
+        <w:ind w:left="360"/>
+        <w:rPr>
+          <w:rFonts w:ascii="Arial" w:hAnsi="Arial"/>
+        </w:rPr>
+      </w:pPr>
+    </w:p>
+    <w:p>
+      <w:pPr>
+        <w:ind w:left="360"/>
+        <w:rPr>
+          <w:rFonts w:ascii="Arial" w:hAnsi="Arial"/>
+        </w:rPr>
+      </w:pPr>
+      <w:r>
+        <w:rPr>
+          <w:rFonts w:ascii="Arial" w:hAnsi="Arial"/>
+        </w:rPr>
+        <w:t xml:space="preserve">Nesse diagrama só foram necessários 3 Set e nenhuma </w:t>
+      </w:r>
+      <w:proofErr w:type="spellStart"/>
+      <w:r>
+        <w:rPr>
+          <w:rFonts w:ascii="Arial" w:hAnsi="Arial"/>
+        </w:rPr>
+        <w:t>List</w:t>
+      </w:r>
+      <w:proofErr w:type="spellEnd"/>
+      <w:r>
+        <w:rPr>
+          <w:rFonts w:ascii="Arial" w:hAnsi="Arial"/>
+        </w:rPr>
+        <w:t xml:space="preserve"> e foram Set porque os elementos não irão se </w:t>
+      </w:r>
+      <w:proofErr w:type="gramStart"/>
+      <w:r>
+        <w:rPr>
+          <w:rFonts w:ascii="Arial" w:hAnsi="Arial"/>
+        </w:rPr>
+        <w:t>repetir Foram</w:t>
+      </w:r>
+      <w:proofErr w:type="gramEnd"/>
+      <w:r>
+        <w:rPr>
+          <w:rFonts w:ascii="Arial" w:hAnsi="Arial"/>
+        </w:rPr>
+        <w:t xml:space="preserve"> modificados: </w:t>
+      </w:r>
+    </w:p>
+    <w:p>
+      <w:pPr>
+        <w:ind w:left="360"/>
+        <w:rPr>
+          <w:rFonts w:ascii="Arial" w:hAnsi="Arial"/>
+        </w:rPr>
+      </w:pPr>
+      <w:r>
+        <w:rPr>
+          <w:rFonts w:ascii="Arial" w:hAnsi="Arial"/>
+        </w:rPr>
+        <w:t xml:space="preserve">1 Exposição para * Sala </w:t>
+      </w:r>
+    </w:p>
+    <w:p>
+      <w:pPr>
+        <w:ind w:left="360"/>
+        <w:rPr>
+          <w:rFonts w:ascii="Arial" w:hAnsi="Arial"/>
+        </w:rPr>
+      </w:pPr>
+      <w:r>
+        <w:rPr>
+          <w:rFonts w:ascii="Arial" w:hAnsi="Arial"/>
+        </w:rPr>
+        <w:t xml:space="preserve">1 Exposição para * Obra </w:t>
+      </w:r>
+    </w:p>
+    <w:p>
+      <w:pPr>
+        <w:ind w:left="360"/>
+        <w:rPr>
+          <w:rFonts w:ascii="Arial" w:hAnsi="Arial"/>
+        </w:rPr>
+      </w:pPr>
+      <w:r>
+        <w:rPr>
+          <w:rFonts w:ascii="Arial" w:hAnsi="Arial"/>
+        </w:rPr>
+        <w:t>1 Souvenir para * Estoque</w:t>
+      </w:r>
       <w:r>
         <w:rPr>
           <w:rFonts w:ascii="Arial" w:hAnsi="Arial"/>
@@ -3781,6 +3784,15 @@
         <w:t>codigoObra</w:t>
       </w:r>
       <w:proofErr w:type="spellEnd"/>
+    </w:p>
+    <w:p>
+      <w:pPr>
+        <w:rPr>
+          <w:rFonts w:ascii="Arial" w:hAnsi="Arial"/>
+        </w:rPr>
+      </w:pPr>
+      <w:bookmarkStart w:id="0" w:name="_GoBack"/>
+      <w:bookmarkEnd w:id="0"/>
     </w:p>
     <w:p>
       <w:pPr>
@@ -5234,7 +5246,6 @@
         <w:rPr>
           <w:rFonts w:ascii="Arial" w:hAnsi="Arial" w:cs="Mangal"/>
           <w:szCs w:val="21"/>
-          <w:lang w:val="en-US"/>
         </w:rPr>
       </w:pPr>
       <w:r>
@@ -5245,142 +5256,180 @@
         </w:rPr>
         <w:tab/>
       </w:r>
+      <w:proofErr w:type="spellStart"/>
       <w:r>
         <w:rPr>
           <w:rFonts w:ascii="Arial" w:hAnsi="Arial" w:cs="Mangal"/>
           <w:szCs w:val="21"/>
-          <w:lang w:val="en-US"/>
-        </w:rPr>
-        <w:t xml:space="preserve">private </w:t>
-      </w:r>
-      <w:proofErr w:type="spellStart"/>
+        </w:rPr>
+        <w:t>private</w:t>
+      </w:r>
+      <w:proofErr w:type="spellEnd"/>
       <w:r>
         <w:rPr>
           <w:rFonts w:ascii="Arial" w:hAnsi="Arial" w:cs="Mangal"/>
           <w:szCs w:val="21"/>
-          <w:lang w:val="en-US"/>
-        </w:rPr>
-        <w:t>int</w:t>
-      </w:r>
-      <w:proofErr w:type="spellEnd"/>
+        </w:rPr>
+        <w:t xml:space="preserve"> </w:t>
+      </w:r>
+      <w:proofErr w:type="spellStart"/>
       <w:r>
         <w:rPr>
           <w:rFonts w:ascii="Arial" w:hAnsi="Arial" w:cs="Mangal"/>
           <w:szCs w:val="21"/>
-          <w:lang w:val="en-US"/>
-        </w:rPr>
-        <w:t xml:space="preserve"> </w:t>
-      </w:r>
-      <w:proofErr w:type="spellStart"/>
+        </w:rPr>
+        <w:t>int</w:t>
+      </w:r>
+      <w:proofErr w:type="spellEnd"/>
       <w:r>
         <w:rPr>
           <w:rFonts w:ascii="Arial" w:hAnsi="Arial" w:cs="Mangal"/>
           <w:szCs w:val="21"/>
-          <w:lang w:val="en-US"/>
-        </w:rPr>
-        <w:t>statusObra</w:t>
-      </w:r>
-      <w:proofErr w:type="spellEnd"/>
+        </w:rPr>
+        <w:t xml:space="preserve"> </w:t>
+      </w:r>
+      <w:proofErr w:type="spellStart"/>
       <w:r>
         <w:rPr>
           <w:rFonts w:ascii="Arial" w:hAnsi="Arial" w:cs="Mangal"/>
           <w:szCs w:val="21"/>
-          <w:lang w:val="en-US"/>
-        </w:rPr>
-        <w:t>;</w:t>
-      </w:r>
-    </w:p>
-    <w:p>
-      <w:pPr>
-        <w:overflowPunct/>
+        </w:rPr>
+        <w:t>statusObra</w:t>
+      </w:r>
+      <w:proofErr w:type="spellEnd"/>
+      <w:r>
         <w:rPr>
           <w:rFonts w:ascii="Arial" w:hAnsi="Arial" w:cs="Mangal"/>
           <w:szCs w:val="21"/>
-          <w:lang w:val="en-US"/>
-        </w:rPr>
-      </w:pPr>
-      <w:r>
+        </w:rPr>
+        <w:t>;</w:t>
+      </w:r>
+    </w:p>
+    <w:p>
+      <w:pPr>
+        <w:overflowPunct/>
         <w:rPr>
           <w:rFonts w:ascii="Arial" w:hAnsi="Arial" w:cs="Mangal"/>
           <w:szCs w:val="21"/>
-          <w:lang w:val="en-US"/>
-        </w:rPr>
-        <w:tab/>
-        <w:t xml:space="preserve">public void </w:t>
-      </w:r>
-      <w:proofErr w:type="gramStart"/>
+        </w:rPr>
+      </w:pPr>
       <w:r>
         <w:rPr>
           <w:rFonts w:ascii="Arial" w:hAnsi="Arial" w:cs="Mangal"/>
           <w:szCs w:val="21"/>
-          <w:lang w:val="en-US"/>
-        </w:rPr>
-        <w:t>getters(</w:t>
-      </w:r>
-      <w:proofErr w:type="gramEnd"/>
+        </w:rPr>
+        <w:tab/>
+      </w:r>
+      <w:proofErr w:type="spellStart"/>
       <w:r>
         <w:rPr>
           <w:rFonts w:ascii="Arial" w:hAnsi="Arial" w:cs="Mangal"/>
           <w:szCs w:val="21"/>
-          <w:lang w:val="en-US"/>
-        </w:rPr>
-        <w:t>) {</w:t>
-      </w:r>
-    </w:p>
-    <w:p>
-      <w:pPr>
-        <w:overflowPunct/>
+        </w:rPr>
+        <w:t>public</w:t>
+      </w:r>
+      <w:proofErr w:type="spellEnd"/>
+      <w:r>
         <w:rPr>
           <w:rFonts w:ascii="Arial" w:hAnsi="Arial" w:cs="Mangal"/>
           <w:szCs w:val="21"/>
         </w:rPr>
-      </w:pPr>
+        <w:t xml:space="preserve"> </w:t>
+      </w:r>
+      <w:proofErr w:type="spellStart"/>
       <w:r>
         <w:rPr>
           <w:rFonts w:ascii="Arial" w:hAnsi="Arial" w:cs="Mangal"/>
           <w:szCs w:val="21"/>
-          <w:lang w:val="en-US"/>
-        </w:rPr>
-        <w:tab/>
-      </w:r>
+        </w:rPr>
+        <w:t>void</w:t>
+      </w:r>
+      <w:proofErr w:type="spellEnd"/>
       <w:r>
         <w:rPr>
           <w:rFonts w:ascii="Arial" w:hAnsi="Arial" w:cs="Mangal"/>
           <w:szCs w:val="21"/>
-          <w:lang w:val="en-US"/>
-        </w:rPr>
-        <w:tab/>
-      </w:r>
+        </w:rPr>
+        <w:t xml:space="preserve"> </w:t>
+      </w:r>
+      <w:proofErr w:type="spellStart"/>
+      <w:proofErr w:type="gramStart"/>
       <w:r>
         <w:rPr>
           <w:rFonts w:ascii="Arial" w:hAnsi="Arial" w:cs="Mangal"/>
           <w:szCs w:val="21"/>
         </w:rPr>
-        <w:t>//Código implementado em Java</w:t>
-      </w:r>
-    </w:p>
-    <w:p>
-      <w:pPr>
-        <w:overflowPunct/>
+        <w:t>getters</w:t>
+      </w:r>
+      <w:proofErr w:type="spellEnd"/>
+      <w:r>
         <w:rPr>
           <w:rFonts w:ascii="Arial" w:hAnsi="Arial" w:cs="Mangal"/>
           <w:szCs w:val="21"/>
         </w:rPr>
-      </w:pPr>
-    </w:p>
-    <w:p>
-      <w:pPr>
-        <w:overflowPunct/>
+        <w:t>(</w:t>
+      </w:r>
+      <w:proofErr w:type="gramEnd"/>
+      <w:r>
         <w:rPr>
           <w:rFonts w:ascii="Arial" w:hAnsi="Arial" w:cs="Mangal"/>
           <w:szCs w:val="21"/>
         </w:rPr>
-      </w:pPr>
-      <w:r>
+        <w:t>) {</w:t>
+      </w:r>
+    </w:p>
+    <w:p>
+      <w:pPr>
+        <w:overflowPunct/>
         <w:rPr>
           <w:rFonts w:ascii="Arial" w:hAnsi="Arial" w:cs="Mangal"/>
           <w:szCs w:val="21"/>
         </w:rPr>
+      </w:pPr>
+      <w:r>
+        <w:rPr>
+          <w:rFonts w:ascii="Arial" w:hAnsi="Arial" w:cs="Mangal"/>
+          <w:szCs w:val="21"/>
+        </w:rPr>
+        <w:tab/>
+      </w:r>
+      <w:r>
+        <w:rPr>
+          <w:rFonts w:ascii="Arial" w:hAnsi="Arial" w:cs="Mangal"/>
+          <w:szCs w:val="21"/>
+        </w:rPr>
+        <w:tab/>
+      </w:r>
+      <w:r>
+        <w:rPr>
+          <w:rFonts w:ascii="Arial" w:hAnsi="Arial" w:cs="Mangal"/>
+          <w:szCs w:val="21"/>
+        </w:rPr>
+        <w:t>//Código implementado em Java</w:t>
+      </w:r>
+    </w:p>
+    <w:p>
+      <w:pPr>
+        <w:overflowPunct/>
+        <w:rPr>
+          <w:rFonts w:ascii="Arial" w:hAnsi="Arial" w:cs="Mangal"/>
+          <w:szCs w:val="21"/>
+        </w:rPr>
+      </w:pPr>
+    </w:p>
+    <w:p>
+      <w:pPr>
+        <w:overflowPunct/>
+        <w:rPr>
+          <w:rFonts w:ascii="Arial" w:hAnsi="Arial" w:cs="Mangal"/>
+          <w:szCs w:val="21"/>
+        </w:rPr>
+      </w:pPr>
+      <w:r>
+        <w:rPr>
+          <w:rFonts w:ascii="Arial" w:hAnsi="Arial" w:cs="Mangal"/>
+          <w:szCs w:val="21"/>
+        </w:rPr>
         <w:tab/>
         <w:t>}</w:t>
       </w:r>
@@ -5720,6 +5769,7 @@
         <w:rPr>
           <w:rFonts w:ascii="Arial" w:hAnsi="Arial" w:cs="Mangal"/>
           <w:szCs w:val="21"/>
+          <w:lang w:val="en-US"/>
         </w:rPr>
       </w:pPr>
       <w:r>
@@ -5729,102 +5779,111 @@
         </w:rPr>
         <w:tab/>
       </w:r>
-      <w:proofErr w:type="spellStart"/>
       <w:r>
         <w:rPr>
           <w:rFonts w:ascii="Arial" w:hAnsi="Arial" w:cs="Mangal"/>
           <w:szCs w:val="21"/>
-        </w:rPr>
-        <w:t>public</w:t>
-      </w:r>
-      <w:proofErr w:type="spellEnd"/>
+          <w:lang w:val="en-US"/>
+        </w:rPr>
+        <w:t xml:space="preserve">public </w:t>
+      </w:r>
+      <w:proofErr w:type="spellStart"/>
       <w:r>
         <w:rPr>
           <w:rFonts w:ascii="Arial" w:hAnsi="Arial" w:cs="Mangal"/>
           <w:szCs w:val="21"/>
-        </w:rPr>
-        <w:t xml:space="preserve"> </w:t>
-      </w:r>
-      <w:proofErr w:type="spellStart"/>
+          <w:lang w:val="en-US"/>
+        </w:rPr>
+        <w:t>int</w:t>
+      </w:r>
+      <w:proofErr w:type="spellEnd"/>
       <w:r>
         <w:rPr>
           <w:rFonts w:ascii="Arial" w:hAnsi="Arial" w:cs="Mangal"/>
           <w:szCs w:val="21"/>
-        </w:rPr>
-        <w:t>int</w:t>
-      </w:r>
-      <w:proofErr w:type="spellEnd"/>
+          <w:lang w:val="en-US"/>
+        </w:rPr>
+        <w:t xml:space="preserve"> </w:t>
+      </w:r>
+      <w:proofErr w:type="spellStart"/>
       <w:r>
         <w:rPr>
           <w:rFonts w:ascii="Arial" w:hAnsi="Arial" w:cs="Mangal"/>
           <w:szCs w:val="21"/>
-        </w:rPr>
-        <w:t xml:space="preserve"> </w:t>
-      </w:r>
-      <w:proofErr w:type="spellStart"/>
+          <w:lang w:val="en-US"/>
+        </w:rPr>
+        <w:t>compareTo</w:t>
+      </w:r>
+      <w:proofErr w:type="spellEnd"/>
       <w:r>
         <w:rPr>
           <w:rFonts w:ascii="Arial" w:hAnsi="Arial" w:cs="Mangal"/>
           <w:szCs w:val="21"/>
-        </w:rPr>
-        <w:t>compareTo</w:t>
-      </w:r>
-      <w:proofErr w:type="spellEnd"/>
+          <w:lang w:val="en-US"/>
+        </w:rPr>
+        <w:t>(</w:t>
+      </w:r>
+      <w:proofErr w:type="spellStart"/>
+      <w:proofErr w:type="gramStart"/>
       <w:r>
         <w:rPr>
           <w:rFonts w:ascii="Arial" w:hAnsi="Arial" w:cs="Mangal"/>
           <w:szCs w:val="21"/>
-        </w:rPr>
-        <w:t>(</w:t>
-      </w:r>
-      <w:proofErr w:type="spellStart"/>
+          <w:lang w:val="en-US"/>
+        </w:rPr>
+        <w:t>obj:Object</w:t>
+      </w:r>
+      <w:proofErr w:type="spellEnd"/>
+      <w:proofErr w:type="gramEnd"/>
       <w:r>
         <w:rPr>
           <w:rFonts w:ascii="Arial" w:hAnsi="Arial" w:cs="Mangal"/>
           <w:szCs w:val="21"/>
-        </w:rPr>
-        <w:t>obj:</w:t>
-      </w:r>
-      <w:proofErr w:type="gramStart"/>
-      <w:r>
+          <w:lang w:val="en-US"/>
+        </w:rPr>
+        <w:t>)() {</w:t>
+      </w:r>
+    </w:p>
+    <w:p>
+      <w:pPr>
+        <w:overflowPunct/>
         <w:rPr>
           <w:rFonts w:ascii="Arial" w:hAnsi="Arial" w:cs="Mangal"/>
           <w:szCs w:val="21"/>
         </w:rPr>
-        <w:t>Object</w:t>
-      </w:r>
-      <w:proofErr w:type="spellEnd"/>
+      </w:pPr>
       <w:r>
         <w:rPr>
           <w:rFonts w:ascii="Arial" w:hAnsi="Arial" w:cs="Mangal"/>
           <w:szCs w:val="21"/>
-        </w:rPr>
-        <w:t>)(</w:t>
-      </w:r>
-      <w:proofErr w:type="gramEnd"/>
+          <w:lang w:val="en-US"/>
+        </w:rPr>
+        <w:tab/>
+      </w:r>
       <w:r>
         <w:rPr>
           <w:rFonts w:ascii="Arial" w:hAnsi="Arial" w:cs="Mangal"/>
           <w:szCs w:val="21"/>
-        </w:rPr>
-        <w:t>) {</w:t>
-      </w:r>
-    </w:p>
-    <w:p>
-      <w:pPr>
-        <w:overflowPunct/>
+          <w:lang w:val="en-US"/>
+        </w:rPr>
+        <w:tab/>
+      </w:r>
+      <w:r>
         <w:rPr>
           <w:rFonts w:ascii="Arial" w:hAnsi="Arial" w:cs="Mangal"/>
           <w:szCs w:val="21"/>
         </w:rPr>
-      </w:pPr>
-      <w:r>
+        <w:t>//Código implementado em Java</w:t>
+      </w:r>
+    </w:p>
+    <w:p>
+      <w:pPr>
+        <w:overflowPunct/>
         <w:rPr>
           <w:rFonts w:ascii="Arial" w:hAnsi="Arial" w:cs="Mangal"/>
           <w:szCs w:val="21"/>
         </w:rPr>
-        <w:tab/>
-      </w:r>
+      </w:pPr>
       <w:r>
         <w:rPr>
           <w:rFonts w:ascii="Arial" w:hAnsi="Arial" w:cs="Mangal"/>
@@ -5837,7 +5896,7 @@
           <w:rFonts w:ascii="Arial" w:hAnsi="Arial" w:cs="Mangal"/>
           <w:szCs w:val="21"/>
         </w:rPr>
-        <w:t>//Código implementado em Java</w:t>
+        <w:t>}</w:t>
       </w:r>
     </w:p>
     <w:p>
@@ -5846,21 +5905,21 @@
         <w:rPr>
           <w:rFonts w:ascii="Arial" w:hAnsi="Arial" w:cs="Mangal"/>
           <w:szCs w:val="21"/>
-          <w:lang w:val="en-US"/>
-        </w:rPr>
-      </w:pPr>
-      <w:r>
+        </w:rPr>
+      </w:pPr>
+    </w:p>
+    <w:p>
+      <w:pPr>
+        <w:overflowPunct/>
         <w:rPr>
           <w:rFonts w:ascii="Arial" w:hAnsi="Arial" w:cs="Mangal"/>
           <w:szCs w:val="21"/>
         </w:rPr>
-        <w:tab/>
-      </w:r>
+      </w:pPr>
       <w:r>
         <w:rPr>
           <w:rFonts w:ascii="Arial" w:hAnsi="Arial" w:cs="Mangal"/>
           <w:szCs w:val="21"/>
-          <w:lang w:val="en-US"/>
         </w:rPr>
         <w:t>}</w:t>
       </w:r>
@@ -5871,7 +5930,6 @@
         <w:rPr>
           <w:rFonts w:ascii="Arial" w:hAnsi="Arial" w:cs="Mangal"/>
           <w:szCs w:val="21"/>
-          <w:lang w:val="en-US"/>
         </w:rPr>
       </w:pPr>
     </w:p>
@@ -5881,51 +5939,45 @@
         <w:rPr>
           <w:rFonts w:ascii="Arial" w:hAnsi="Arial" w:cs="Mangal"/>
           <w:szCs w:val="21"/>
-          <w:lang w:val="en-US"/>
-        </w:rPr>
-      </w:pPr>
+        </w:rPr>
+      </w:pPr>
+      <w:proofErr w:type="spellStart"/>
       <w:r>
         <w:rPr>
           <w:rFonts w:ascii="Arial" w:hAnsi="Arial" w:cs="Mangal"/>
           <w:szCs w:val="21"/>
-          <w:lang w:val="en-US"/>
-        </w:rPr>
-        <w:t>}</w:t>
-      </w:r>
-    </w:p>
-    <w:p>
-      <w:pPr>
-        <w:overflowPunct/>
+        </w:rPr>
+        <w:t>public</w:t>
+      </w:r>
+      <w:proofErr w:type="spellEnd"/>
+      <w:r>
         <w:rPr>
           <w:rFonts w:ascii="Arial" w:hAnsi="Arial" w:cs="Mangal"/>
           <w:szCs w:val="21"/>
-          <w:lang w:val="en-US"/>
-        </w:rPr>
-      </w:pPr>
-    </w:p>
-    <w:p>
-      <w:pPr>
-        <w:overflowPunct/>
+        </w:rPr>
+        <w:t xml:space="preserve"> </w:t>
+      </w:r>
+      <w:proofErr w:type="spellStart"/>
+      <w:r>
         <w:rPr>
           <w:rFonts w:ascii="Arial" w:hAnsi="Arial" w:cs="Mangal"/>
           <w:szCs w:val="21"/>
-          <w:lang w:val="en-US"/>
-        </w:rPr>
-      </w:pPr>
+        </w:rPr>
+        <w:t>class</w:t>
+      </w:r>
+      <w:proofErr w:type="spellEnd"/>
       <w:r>
         <w:rPr>
           <w:rFonts w:ascii="Arial" w:hAnsi="Arial" w:cs="Mangal"/>
           <w:szCs w:val="21"/>
-          <w:lang w:val="en-US"/>
-        </w:rPr>
-        <w:t xml:space="preserve">public class </w:t>
+        </w:rPr>
+        <w:t xml:space="preserve"> </w:t>
       </w:r>
       <w:proofErr w:type="spellStart"/>
       <w:r>
         <w:rPr>
           <w:rFonts w:ascii="Arial" w:hAnsi="Arial" w:cs="Mangal"/>
           <w:szCs w:val="21"/>
-          <w:lang w:val="en-US"/>
         </w:rPr>
         <w:t>JavaApplication</w:t>
       </w:r>
@@ -5934,7 +5986,6 @@
         <w:rPr>
           <w:rFonts w:ascii="Arial" w:hAnsi="Arial" w:cs="Mangal"/>
           <w:szCs w:val="21"/>
-          <w:lang w:val="en-US"/>
         </w:rPr>
         <w:t xml:space="preserve"> {</w:t>
       </w:r>
@@ -5945,7 +5996,6 @@
         <w:rPr>
           <w:rFonts w:ascii="Arial" w:hAnsi="Arial" w:cs="Mangal"/>
           <w:szCs w:val="21"/>
-          <w:lang w:val="en-US"/>
         </w:rPr>
       </w:pPr>
     </w:p>
@@ -5955,7 +6005,6 @@
         <w:rPr>
           <w:rFonts w:ascii="Arial" w:hAnsi="Arial" w:cs="Mangal"/>
           <w:szCs w:val="21"/>
-          <w:lang w:val="en-US"/>
         </w:rPr>
       </w:pPr>
     </w:p>
@@ -5972,7 +6021,6 @@
         <w:rPr>
           <w:rFonts w:ascii="Arial" w:hAnsi="Arial" w:cs="Mangal"/>
           <w:szCs w:val="21"/>
-          <w:lang w:val="en-US"/>
         </w:rPr>
         <w:t xml:space="preserve">    </w:t>
       </w:r>
@@ -8692,7 +8740,7 @@
           <wp:inline distT="0" distB="0" distL="0" distR="0">
             <wp:extent cx="6120130" cy="3454672"/>
             <wp:effectExtent l="0" t="0" r="0" b="0"/>
-            <wp:docPr id="44" name="Imagem 44" descr="C:\Users\diego\AppData\Local\Microsoft\Windows\INetCache\Content.Word\12.png"/>
+            <wp:docPr id="13" name="Imagem 13" descr="C:\Users\diego\AppData\Local\Microsoft\Windows\INetCache\Content.Word\12.png"/>
             <wp:cNvGraphicFramePr>
               <a:graphicFrameLocks xmlns:a="http://schemas.openxmlformats.org/drawingml/2006/main" noChangeAspect="1"/>
             </wp:cNvGraphicFramePr>
@@ -8700,7 +8748,7 @@
               <a:graphicData uri="http://schemas.openxmlformats.org/drawingml/2006/picture">
                 <pic:pic xmlns:pic="http://schemas.openxmlformats.org/drawingml/2006/picture">
                   <pic:nvPicPr>
-                    <pic:cNvPr id="0" name="Picture 29" descr="C:\Users\diego\AppData\Local\Microsoft\Windows\INetCache\Content.Word\12.png"/>
+                    <pic:cNvPr id="0" name="Picture 3" descr="C:\Users\diego\AppData\Local\Microsoft\Windows\INetCache\Content.Word\12.png"/>
                     <pic:cNvPicPr>
                       <a:picLocks noChangeAspect="1" noChangeArrowheads="1"/>
                     </pic:cNvPicPr>
@@ -10302,7 +10350,7 @@
           <wp:inline distT="0" distB="0" distL="0" distR="0">
             <wp:extent cx="6120130" cy="3454672"/>
             <wp:effectExtent l="0" t="0" r="0" b="0"/>
-            <wp:docPr id="45" name="Imagem 45" descr="C:\Users\diego\AppData\Local\Microsoft\Windows\INetCache\Content.Word\14.png"/>
+            <wp:docPr id="32" name="Imagem 32" descr="C:\Users\diego\AppData\Local\Microsoft\Windows\INetCache\Content.Word\14.png"/>
             <wp:cNvGraphicFramePr>
               <a:graphicFrameLocks xmlns:a="http://schemas.openxmlformats.org/drawingml/2006/main" noChangeAspect="1"/>
             </wp:cNvGraphicFramePr>
@@ -10310,7 +10358,7 @@
               <a:graphicData uri="http://schemas.openxmlformats.org/drawingml/2006/picture">
                 <pic:pic xmlns:pic="http://schemas.openxmlformats.org/drawingml/2006/picture">
                   <pic:nvPicPr>
-                    <pic:cNvPr id="0" name="Picture 31" descr="C:\Users\diego\AppData\Local\Microsoft\Windows\INetCache\Content.Word\14.png"/>
+                    <pic:cNvPr id="0" name="Picture 5" descr="C:\Users\diego\AppData\Local\Microsoft\Windows\INetCache\Content.Word\14.png"/>
                     <pic:cNvPicPr>
                       <a:picLocks noChangeAspect="1" noChangeArrowheads="1"/>
                     </pic:cNvPicPr>
@@ -10891,7 +10939,6 @@
       <w:pPr>
         <w:rPr>
           <w:rFonts w:ascii="Arial" w:hAnsi="Arial"/>
-          <w:lang w:val="en-US"/>
         </w:rPr>
       </w:pPr>
       <w:r>
@@ -10900,18 +10947,24 @@
         </w:rPr>
         <w:t xml:space="preserve">    </w:t>
       </w:r>
-      <w:r>
-        <w:rPr>
-          <w:rFonts w:ascii="Arial" w:hAnsi="Arial"/>
-          <w:lang w:val="en-US"/>
-        </w:rPr>
-        <w:t xml:space="preserve">public </w:t>
-      </w:r>
-      <w:proofErr w:type="spellStart"/>
-      <w:r>
-        <w:rPr>
-          <w:rFonts w:ascii="Arial" w:hAnsi="Arial"/>
-          <w:lang w:val="en-US"/>
+      <w:proofErr w:type="spellStart"/>
+      <w:r>
+        <w:rPr>
+          <w:rFonts w:ascii="Arial" w:hAnsi="Arial"/>
+        </w:rPr>
+        <w:t>public</w:t>
+      </w:r>
+      <w:proofErr w:type="spellEnd"/>
+      <w:r>
+        <w:rPr>
+          <w:rFonts w:ascii="Arial" w:hAnsi="Arial"/>
+        </w:rPr>
+        <w:t xml:space="preserve"> Gerente </w:t>
+      </w:r>
+      <w:proofErr w:type="spellStart"/>
+      <w:r>
+        <w:rPr>
+          <w:rFonts w:ascii="Arial" w:hAnsi="Arial"/>
         </w:rPr>
         <w:t>Gerente</w:t>
       </w:r>
@@ -10919,6 +10972,42 @@
       <w:r>
         <w:rPr>
           <w:rFonts w:ascii="Arial" w:hAnsi="Arial"/>
+        </w:rPr>
+        <w:t xml:space="preserve"> {</w:t>
+      </w:r>
+    </w:p>
+    <w:p>
+      <w:pPr>
+        <w:rPr>
+          <w:rFonts w:ascii="Arial" w:hAnsi="Arial"/>
+          <w:lang w:val="en-US"/>
+        </w:rPr>
+      </w:pPr>
+      <w:r>
+        <w:rPr>
+          <w:rFonts w:ascii="Arial" w:hAnsi="Arial"/>
+        </w:rPr>
+        <w:t xml:space="preserve">        </w:t>
+      </w:r>
+      <w:r>
+        <w:rPr>
+          <w:rFonts w:ascii="Arial" w:hAnsi="Arial"/>
+          <w:lang w:val="en-US"/>
+        </w:rPr>
+        <w:t xml:space="preserve">get </w:t>
+      </w:r>
+      <w:proofErr w:type="gramStart"/>
+      <w:r>
+        <w:rPr>
+          <w:rFonts w:ascii="Arial" w:hAnsi="Arial"/>
+          <w:lang w:val="en-US"/>
+        </w:rPr>
+        <w:t>{ return</w:t>
+      </w:r>
+      <w:proofErr w:type="gramEnd"/>
+      <w:r>
+        <w:rPr>
+          <w:rFonts w:ascii="Arial" w:hAnsi="Arial"/>
           <w:lang w:val="en-US"/>
         </w:rPr>
         <w:t xml:space="preserve"> </w:t>
@@ -10929,15 +11018,15 @@
           <w:rFonts w:ascii="Arial" w:hAnsi="Arial"/>
           <w:lang w:val="en-US"/>
         </w:rPr>
-        <w:t>Gerente</w:t>
-      </w:r>
-      <w:proofErr w:type="spellEnd"/>
-      <w:r>
-        <w:rPr>
-          <w:rFonts w:ascii="Arial" w:hAnsi="Arial"/>
-          <w:lang w:val="en-US"/>
-        </w:rPr>
-        <w:t xml:space="preserve"> {</w:t>
+        <w:t>gerente</w:t>
+      </w:r>
+      <w:proofErr w:type="spellEnd"/>
+      <w:r>
+        <w:rPr>
+          <w:rFonts w:ascii="Arial" w:hAnsi="Arial"/>
+          <w:lang w:val="en-US"/>
+        </w:rPr>
+        <w:t>; }</w:t>
       </w:r>
     </w:p>
     <w:p>
@@ -10959,7 +11048,7 @@
           <w:rFonts w:ascii="Arial" w:hAnsi="Arial"/>
           <w:lang w:val="en-US"/>
         </w:rPr>
-        <w:t xml:space="preserve">get </w:t>
+        <w:t xml:space="preserve">set </w:t>
       </w:r>
       <w:proofErr w:type="gramStart"/>
       <w:r>
@@ -10967,90 +11056,36 @@
           <w:rFonts w:ascii="Arial" w:hAnsi="Arial"/>
           <w:lang w:val="en-US"/>
         </w:rPr>
-        <w:t>{ return</w:t>
-      </w:r>
+        <w:t xml:space="preserve">{ </w:t>
+      </w:r>
+      <w:proofErr w:type="spellStart"/>
+      <w:r>
+        <w:rPr>
+          <w:rFonts w:ascii="Arial" w:hAnsi="Arial"/>
+          <w:lang w:val="en-US"/>
+        </w:rPr>
+        <w:t>gerente</w:t>
+      </w:r>
+      <w:proofErr w:type="spellEnd"/>
       <w:proofErr w:type="gramEnd"/>
       <w:r>
         <w:rPr>
           <w:rFonts w:ascii="Arial" w:hAnsi="Arial"/>
           <w:lang w:val="en-US"/>
         </w:rPr>
-        <w:t xml:space="preserve"> </w:t>
-      </w:r>
-      <w:proofErr w:type="spellStart"/>
-      <w:r>
-        <w:rPr>
-          <w:rFonts w:ascii="Arial" w:hAnsi="Arial"/>
-          <w:lang w:val="en-US"/>
-        </w:rPr>
-        <w:t>gerente</w:t>
-      </w:r>
-      <w:proofErr w:type="spellEnd"/>
-      <w:r>
-        <w:rPr>
-          <w:rFonts w:ascii="Arial" w:hAnsi="Arial"/>
-          <w:lang w:val="en-US"/>
-        </w:rPr>
-        <w:t>; }</w:t>
-      </w:r>
-    </w:p>
-    <w:p>
-      <w:pPr>
-        <w:rPr>
-          <w:rFonts w:ascii="Arial" w:hAnsi="Arial"/>
-        </w:rPr>
-      </w:pPr>
-      <w:r>
-        <w:rPr>
-          <w:rFonts w:ascii="Arial" w:hAnsi="Arial"/>
-          <w:lang w:val="en-US"/>
-        </w:rPr>
-        <w:t xml:space="preserve">        </w:t>
-      </w:r>
-      <w:r>
-        <w:rPr>
-          <w:rFonts w:ascii="Arial" w:hAnsi="Arial"/>
-        </w:rPr>
-        <w:t xml:space="preserve">set </w:t>
-      </w:r>
-      <w:proofErr w:type="gramStart"/>
-      <w:r>
-        <w:rPr>
-          <w:rFonts w:ascii="Arial" w:hAnsi="Arial"/>
-        </w:rPr>
-        <w:t>{ gerente</w:t>
-      </w:r>
-      <w:proofErr w:type="gramEnd"/>
-      <w:r>
-        <w:rPr>
-          <w:rFonts w:ascii="Arial" w:hAnsi="Arial"/>
-        </w:rPr>
-        <w:t xml:space="preserve"> = </w:t>
-      </w:r>
-      <w:proofErr w:type="spellStart"/>
-      <w:r>
-        <w:rPr>
-          <w:rFonts w:ascii="Arial" w:hAnsi="Arial"/>
-        </w:rPr>
-        <w:t>value</w:t>
-      </w:r>
-      <w:proofErr w:type="spellEnd"/>
-      <w:r>
-        <w:rPr>
-          <w:rFonts w:ascii="Arial" w:hAnsi="Arial"/>
-        </w:rPr>
-        <w:t>; }</w:t>
-      </w:r>
-    </w:p>
-    <w:p>
-      <w:pPr>
-        <w:rPr>
-          <w:rFonts w:ascii="Arial" w:hAnsi="Arial"/>
-        </w:rPr>
-      </w:pPr>
-      <w:r>
-        <w:rPr>
-          <w:rFonts w:ascii="Arial" w:hAnsi="Arial"/>
+        <w:t xml:space="preserve"> = value; }</w:t>
+      </w:r>
+    </w:p>
+    <w:p>
+      <w:pPr>
+        <w:rPr>
+          <w:rFonts w:ascii="Arial" w:hAnsi="Arial"/>
+        </w:rPr>
+      </w:pPr>
+      <w:r>
+        <w:rPr>
+          <w:rFonts w:ascii="Arial" w:hAnsi="Arial"/>
+          <w:lang w:val="en-US"/>
         </w:rPr>
         <w:t xml:space="preserve">    </w:t>
       </w:r>
@@ -11929,7 +11964,6 @@
       <w:pPr>
         <w:rPr>
           <w:rFonts w:ascii="Arial" w:hAnsi="Arial"/>
-          <w:lang w:val="en-US"/>
         </w:rPr>
       </w:pPr>
       <w:r>
@@ -11939,11 +11973,157 @@
         </w:rPr>
         <w:t xml:space="preserve">             </w:t>
       </w:r>
-      <w:proofErr w:type="spellStart"/>
-      <w:r>
-        <w:rPr>
-          <w:rFonts w:ascii="Arial" w:hAnsi="Arial"/>
-          <w:lang w:val="en-US"/>
+      <w:r>
+        <w:rPr>
+          <w:rFonts w:ascii="Arial" w:hAnsi="Arial"/>
+        </w:rPr>
+        <w:t xml:space="preserve">obra = </w:t>
+      </w:r>
+      <w:proofErr w:type="spellStart"/>
+      <w:r>
+        <w:rPr>
+          <w:rFonts w:ascii="Arial" w:hAnsi="Arial"/>
+        </w:rPr>
+        <w:t>value</w:t>
+      </w:r>
+      <w:proofErr w:type="spellEnd"/>
+      <w:r>
+        <w:rPr>
+          <w:rFonts w:ascii="Arial" w:hAnsi="Arial"/>
+        </w:rPr>
+        <w:t xml:space="preserve">; </w:t>
+      </w:r>
+    </w:p>
+    <w:p>
+      <w:pPr>
+        <w:rPr>
+          <w:rFonts w:ascii="Arial" w:hAnsi="Arial"/>
+        </w:rPr>
+      </w:pPr>
+      <w:r>
+        <w:rPr>
+          <w:rFonts w:ascii="Arial" w:hAnsi="Arial"/>
+        </w:rPr>
+        <w:t xml:space="preserve">        </w:t>
+      </w:r>
+      <w:r>
+        <w:rPr>
+          <w:rFonts w:ascii="Arial" w:hAnsi="Arial"/>
+        </w:rPr>
+        <w:t>}</w:t>
+      </w:r>
+    </w:p>
+    <w:p>
+      <w:pPr>
+        <w:rPr>
+          <w:rFonts w:ascii="Arial" w:hAnsi="Arial"/>
+        </w:rPr>
+      </w:pPr>
+      <w:r>
+        <w:rPr>
+          <w:rFonts w:ascii="Arial" w:hAnsi="Arial"/>
+        </w:rPr>
+        <w:t xml:space="preserve">    }</w:t>
+      </w:r>
+    </w:p>
+    <w:p>
+      <w:pPr>
+        <w:rPr>
+          <w:rFonts w:ascii="Arial" w:hAnsi="Arial"/>
+        </w:rPr>
+      </w:pPr>
+      <w:r>
+        <w:rPr>
+          <w:rFonts w:ascii="Arial" w:hAnsi="Arial"/>
+        </w:rPr>
+        <w:t xml:space="preserve">    //Outros atributos e propriedades</w:t>
+      </w:r>
+    </w:p>
+    <w:p>
+      <w:pPr>
+        <w:rPr>
+          <w:rFonts w:ascii="Arial" w:hAnsi="Arial"/>
+        </w:rPr>
+      </w:pPr>
+      <w:r>
+        <w:rPr>
+          <w:rFonts w:ascii="Arial" w:hAnsi="Arial"/>
+        </w:rPr>
+        <w:t>}</w:t>
+      </w:r>
+    </w:p>
+    <w:p>
+      <w:pPr>
+        <w:rPr>
+          <w:rFonts w:ascii="Arial" w:hAnsi="Arial"/>
+        </w:rPr>
+      </w:pPr>
+    </w:p>
+    <w:p>
+      <w:pPr>
+        <w:rPr>
+          <w:rFonts w:ascii="Arial" w:hAnsi="Arial"/>
+        </w:rPr>
+      </w:pPr>
+      <w:proofErr w:type="spellStart"/>
+      <w:r>
+        <w:rPr>
+          <w:rFonts w:ascii="Arial" w:hAnsi="Arial"/>
+        </w:rPr>
+        <w:t>class</w:t>
+      </w:r>
+      <w:proofErr w:type="spellEnd"/>
+      <w:r>
+        <w:rPr>
+          <w:rFonts w:ascii="Arial" w:hAnsi="Arial"/>
+        </w:rPr>
+        <w:t xml:space="preserve"> </w:t>
+      </w:r>
+      <w:proofErr w:type="spellStart"/>
+      <w:r>
+        <w:rPr>
+          <w:rFonts w:ascii="Arial" w:hAnsi="Arial"/>
+        </w:rPr>
+        <w:t>DocumentoHistorico</w:t>
+      </w:r>
+      <w:proofErr w:type="spellEnd"/>
+      <w:r>
+        <w:rPr>
+          <w:rFonts w:ascii="Arial" w:hAnsi="Arial"/>
+        </w:rPr>
+        <w:t xml:space="preserve"> {</w:t>
+      </w:r>
+    </w:p>
+    <w:p>
+      <w:pPr>
+        <w:rPr>
+          <w:rFonts w:ascii="Arial" w:hAnsi="Arial"/>
+        </w:rPr>
+      </w:pPr>
+      <w:r>
+        <w:rPr>
+          <w:rFonts w:ascii="Arial" w:hAnsi="Arial"/>
+        </w:rPr>
+        <w:t xml:space="preserve">    </w:t>
+      </w:r>
+      <w:proofErr w:type="spellStart"/>
+      <w:r>
+        <w:rPr>
+          <w:rFonts w:ascii="Arial" w:hAnsi="Arial"/>
+        </w:rPr>
+        <w:t>private</w:t>
+      </w:r>
+      <w:proofErr w:type="spellEnd"/>
+      <w:r>
+        <w:rPr>
+          <w:rFonts w:ascii="Arial" w:hAnsi="Arial"/>
+        </w:rPr>
+        <w:t xml:space="preserve"> Obra </w:t>
+      </w:r>
+      <w:proofErr w:type="spellStart"/>
+      <w:r>
+        <w:rPr>
+          <w:rFonts w:ascii="Arial" w:hAnsi="Arial"/>
         </w:rPr>
         <w:t>obra</w:t>
       </w:r>
@@ -11951,94 +12131,84 @@
       <w:r>
         <w:rPr>
           <w:rFonts w:ascii="Arial" w:hAnsi="Arial"/>
-          <w:lang w:val="en-US"/>
-        </w:rPr>
-        <w:t xml:space="preserve"> = value; </w:t>
-      </w:r>
-    </w:p>
-    <w:p>
-      <w:pPr>
-        <w:rPr>
-          <w:rFonts w:ascii="Arial" w:hAnsi="Arial"/>
-        </w:rPr>
-      </w:pPr>
-      <w:r>
-        <w:rPr>
-          <w:rFonts w:ascii="Arial" w:hAnsi="Arial"/>
-          <w:lang w:val="en-US"/>
+        </w:rPr>
+        <w:t>;</w:t>
+      </w:r>
+    </w:p>
+    <w:p>
+      <w:pPr>
+        <w:rPr>
+          <w:rFonts w:ascii="Arial" w:hAnsi="Arial"/>
+        </w:rPr>
+      </w:pPr>
+      <w:r>
+        <w:rPr>
+          <w:rFonts w:ascii="Arial" w:hAnsi="Arial"/>
+        </w:rPr>
+        <w:t xml:space="preserve">    </w:t>
+      </w:r>
+      <w:proofErr w:type="spellStart"/>
+      <w:r>
+        <w:rPr>
+          <w:rFonts w:ascii="Arial" w:hAnsi="Arial"/>
+        </w:rPr>
+        <w:t>public</w:t>
+      </w:r>
+      <w:proofErr w:type="spellEnd"/>
+      <w:r>
+        <w:rPr>
+          <w:rFonts w:ascii="Arial" w:hAnsi="Arial"/>
+        </w:rPr>
+        <w:t xml:space="preserve"> Obra </w:t>
+      </w:r>
+      <w:proofErr w:type="spellStart"/>
+      <w:r>
+        <w:rPr>
+          <w:rFonts w:ascii="Arial" w:hAnsi="Arial"/>
+        </w:rPr>
+        <w:t>Obra</w:t>
+      </w:r>
+      <w:proofErr w:type="spellEnd"/>
+      <w:r>
+        <w:rPr>
+          <w:rFonts w:ascii="Arial" w:hAnsi="Arial"/>
+        </w:rPr>
+        <w:t xml:space="preserve"> {</w:t>
+      </w:r>
+    </w:p>
+    <w:p>
+      <w:pPr>
+        <w:rPr>
+          <w:rFonts w:ascii="Arial" w:hAnsi="Arial"/>
+          <w:lang w:val="en-US"/>
+        </w:rPr>
+      </w:pPr>
+      <w:r>
+        <w:rPr>
+          <w:rFonts w:ascii="Arial" w:hAnsi="Arial"/>
         </w:rPr>
         <w:t xml:space="preserve">        </w:t>
       </w:r>
       <w:r>
         <w:rPr>
           <w:rFonts w:ascii="Arial" w:hAnsi="Arial"/>
-        </w:rPr>
-        <w:t>}</w:t>
-      </w:r>
-    </w:p>
-    <w:p>
-      <w:pPr>
-        <w:rPr>
-          <w:rFonts w:ascii="Arial" w:hAnsi="Arial"/>
-        </w:rPr>
-      </w:pPr>
-      <w:r>
-        <w:rPr>
-          <w:rFonts w:ascii="Arial" w:hAnsi="Arial"/>
-        </w:rPr>
-        <w:t xml:space="preserve">    }</w:t>
-      </w:r>
-    </w:p>
-    <w:p>
-      <w:pPr>
-        <w:rPr>
-          <w:rFonts w:ascii="Arial" w:hAnsi="Arial"/>
-        </w:rPr>
-      </w:pPr>
-      <w:r>
-        <w:rPr>
-          <w:rFonts w:ascii="Arial" w:hAnsi="Arial"/>
-        </w:rPr>
-        <w:t xml:space="preserve">    //Outros atributos e propriedades</w:t>
-      </w:r>
-    </w:p>
-    <w:p>
-      <w:pPr>
-        <w:rPr>
-          <w:rFonts w:ascii="Arial" w:hAnsi="Arial"/>
-        </w:rPr>
-      </w:pPr>
-      <w:r>
-        <w:rPr>
-          <w:rFonts w:ascii="Arial" w:hAnsi="Arial"/>
-        </w:rPr>
-        <w:t>}</w:t>
-      </w:r>
-    </w:p>
-    <w:p>
-      <w:pPr>
-        <w:rPr>
-          <w:rFonts w:ascii="Arial" w:hAnsi="Arial"/>
-        </w:rPr>
-      </w:pPr>
-    </w:p>
-    <w:p>
-      <w:pPr>
-        <w:rPr>
-          <w:rFonts w:ascii="Arial" w:hAnsi="Arial"/>
-        </w:rPr>
-      </w:pPr>
-      <w:proofErr w:type="spellStart"/>
-      <w:r>
-        <w:rPr>
-          <w:rFonts w:ascii="Arial" w:hAnsi="Arial"/>
-        </w:rPr>
-        <w:t>class</w:t>
-      </w:r>
-      <w:proofErr w:type="spellEnd"/>
-      <w:r>
-        <w:rPr>
-          <w:rFonts w:ascii="Arial" w:hAnsi="Arial"/>
+          <w:lang w:val="en-US"/>
+        </w:rPr>
+        <w:t xml:space="preserve">get </w:t>
+      </w:r>
+      <w:proofErr w:type="gramStart"/>
+      <w:r>
+        <w:rPr>
+          <w:rFonts w:ascii="Arial" w:hAnsi="Arial"/>
+          <w:lang w:val="en-US"/>
+        </w:rPr>
+        <w:t>{ return</w:t>
+      </w:r>
+      <w:proofErr w:type="gramEnd"/>
+      <w:r>
+        <w:rPr>
+          <w:rFonts w:ascii="Arial" w:hAnsi="Arial"/>
+          <w:lang w:val="en-US"/>
         </w:rPr>
         <w:t xml:space="preserve"> </w:t>
       </w:r>
@@ -12046,118 +12216,62 @@
       <w:r>
         <w:rPr>
           <w:rFonts w:ascii="Arial" w:hAnsi="Arial"/>
-        </w:rPr>
-        <w:t>DocumentoHistorico</w:t>
-      </w:r>
-      <w:proofErr w:type="spellEnd"/>
-      <w:r>
-        <w:rPr>
-          <w:rFonts w:ascii="Arial" w:hAnsi="Arial"/>
-        </w:rPr>
-        <w:t xml:space="preserve"> {</w:t>
-      </w:r>
-    </w:p>
-    <w:p>
-      <w:pPr>
-        <w:rPr>
-          <w:rFonts w:ascii="Arial" w:hAnsi="Arial"/>
-        </w:rPr>
-      </w:pPr>
-      <w:r>
-        <w:rPr>
-          <w:rFonts w:ascii="Arial" w:hAnsi="Arial"/>
-        </w:rPr>
-        <w:t xml:space="preserve">    </w:t>
-      </w:r>
-      <w:proofErr w:type="spellStart"/>
-      <w:r>
-        <w:rPr>
-          <w:rFonts w:ascii="Arial" w:hAnsi="Arial"/>
-        </w:rPr>
-        <w:t>private</w:t>
-      </w:r>
-      <w:proofErr w:type="spellEnd"/>
-      <w:r>
-        <w:rPr>
-          <w:rFonts w:ascii="Arial" w:hAnsi="Arial"/>
-        </w:rPr>
-        <w:t xml:space="preserve"> Obra </w:t>
-      </w:r>
-      <w:proofErr w:type="spellStart"/>
-      <w:r>
-        <w:rPr>
-          <w:rFonts w:ascii="Arial" w:hAnsi="Arial"/>
-        </w:rPr>
-        <w:t>obra</w:t>
-      </w:r>
-      <w:proofErr w:type="spellEnd"/>
-      <w:r>
-        <w:rPr>
-          <w:rFonts w:ascii="Arial" w:hAnsi="Arial"/>
-        </w:rPr>
-        <w:t>;</w:t>
-      </w:r>
-    </w:p>
-    <w:p>
-      <w:pPr>
-        <w:rPr>
-          <w:rFonts w:ascii="Arial" w:hAnsi="Arial"/>
-        </w:rPr>
-      </w:pPr>
-      <w:r>
-        <w:rPr>
-          <w:rFonts w:ascii="Arial" w:hAnsi="Arial"/>
-        </w:rPr>
-        <w:t xml:space="preserve">    </w:t>
-      </w:r>
-      <w:proofErr w:type="spellStart"/>
-      <w:r>
-        <w:rPr>
-          <w:rFonts w:ascii="Arial" w:hAnsi="Arial"/>
-        </w:rPr>
-        <w:t>public</w:t>
-      </w:r>
-      <w:proofErr w:type="spellEnd"/>
-      <w:r>
-        <w:rPr>
-          <w:rFonts w:ascii="Arial" w:hAnsi="Arial"/>
-        </w:rPr>
-        <w:t xml:space="preserve"> Obra </w:t>
-      </w:r>
-      <w:proofErr w:type="spellStart"/>
-      <w:r>
-        <w:rPr>
-          <w:rFonts w:ascii="Arial" w:hAnsi="Arial"/>
-        </w:rPr>
-        <w:t>Obra</w:t>
-      </w:r>
-      <w:proofErr w:type="spellEnd"/>
-      <w:r>
-        <w:rPr>
-          <w:rFonts w:ascii="Arial" w:hAnsi="Arial"/>
-        </w:rPr>
-        <w:t xml:space="preserve"> {</w:t>
-      </w:r>
-    </w:p>
-    <w:p>
-      <w:pPr>
-        <w:rPr>
-          <w:rFonts w:ascii="Arial" w:hAnsi="Arial"/>
-          <w:lang w:val="en-US"/>
-        </w:rPr>
-      </w:pPr>
-      <w:r>
-        <w:rPr>
-          <w:rFonts w:ascii="Arial" w:hAnsi="Arial"/>
-        </w:rPr>
-        <w:t xml:space="preserve">        </w:t>
-      </w:r>
-      <w:r>
-        <w:rPr>
-          <w:rFonts w:ascii="Arial" w:hAnsi="Arial"/>
-          <w:lang w:val="en-US"/>
-        </w:rPr>
-        <w:t xml:space="preserve">get </w:t>
+          <w:lang w:val="en-US"/>
+        </w:rPr>
+        <w:t>atendente</w:t>
+      </w:r>
+      <w:proofErr w:type="spellEnd"/>
+      <w:r>
+        <w:rPr>
+          <w:rFonts w:ascii="Arial" w:hAnsi="Arial"/>
+          <w:lang w:val="en-US"/>
+        </w:rPr>
+        <w:t>; }</w:t>
+      </w:r>
+    </w:p>
+    <w:p>
+      <w:pPr>
+        <w:rPr>
+          <w:rFonts w:ascii="Arial" w:hAnsi="Arial"/>
+          <w:lang w:val="en-US"/>
+        </w:rPr>
+      </w:pPr>
+      <w:r>
+        <w:rPr>
+          <w:rFonts w:ascii="Arial" w:hAnsi="Arial"/>
+          <w:lang w:val="en-US"/>
+        </w:rPr>
+        <w:t xml:space="preserve">        set </w:t>
+      </w:r>
+    </w:p>
+    <w:p>
+      <w:pPr>
+        <w:rPr>
+          <w:rFonts w:ascii="Arial" w:hAnsi="Arial"/>
+          <w:lang w:val="en-US"/>
+        </w:rPr>
+      </w:pPr>
+      <w:r>
+        <w:rPr>
+          <w:rFonts w:ascii="Arial" w:hAnsi="Arial"/>
+          <w:lang w:val="en-US"/>
+        </w:rPr>
+        <w:t xml:space="preserve">        {</w:t>
+      </w:r>
+    </w:p>
+    <w:p>
+      <w:pPr>
+        <w:rPr>
+          <w:rFonts w:ascii="Arial" w:hAnsi="Arial"/>
+          <w:lang w:val="en-US"/>
+        </w:rPr>
+      </w:pPr>
+      <w:r>
+        <w:rPr>
+          <w:rFonts w:ascii="Arial" w:hAnsi="Arial"/>
+          <w:lang w:val="en-US"/>
+        </w:rPr>
+        <w:t xml:space="preserve">            </w:t>
       </w:r>
       <w:proofErr w:type="gramStart"/>
       <w:r>
@@ -12165,7 +12279,7 @@
           <w:rFonts w:ascii="Arial" w:hAnsi="Arial"/>
           <w:lang w:val="en-US"/>
         </w:rPr>
-        <w:t>{ return</w:t>
+        <w:t>if(</w:t>
       </w:r>
       <w:proofErr w:type="gramEnd"/>
       <w:r>
@@ -12173,76 +12287,39 @@
           <w:rFonts w:ascii="Arial" w:hAnsi="Arial"/>
           <w:lang w:val="en-US"/>
         </w:rPr>
-        <w:t xml:space="preserve"> </w:t>
-      </w:r>
-      <w:proofErr w:type="spellStart"/>
-      <w:r>
-        <w:rPr>
-          <w:rFonts w:ascii="Arial" w:hAnsi="Arial"/>
-          <w:lang w:val="en-US"/>
-        </w:rPr>
-        <w:t>atendente</w:t>
-      </w:r>
-      <w:proofErr w:type="spellEnd"/>
-      <w:r>
-        <w:rPr>
-          <w:rFonts w:ascii="Arial" w:hAnsi="Arial"/>
-          <w:lang w:val="en-US"/>
-        </w:rPr>
-        <w:t>; }</w:t>
-      </w:r>
-    </w:p>
-    <w:p>
-      <w:pPr>
-        <w:rPr>
-          <w:rFonts w:ascii="Arial" w:hAnsi="Arial"/>
-          <w:lang w:val="en-US"/>
-        </w:rPr>
-      </w:pPr>
-      <w:r>
-        <w:rPr>
-          <w:rFonts w:ascii="Arial" w:hAnsi="Arial"/>
-          <w:lang w:val="en-US"/>
-        </w:rPr>
-        <w:t xml:space="preserve">        set </w:t>
-      </w:r>
-    </w:p>
-    <w:p>
-      <w:pPr>
-        <w:rPr>
-          <w:rFonts w:ascii="Arial" w:hAnsi="Arial"/>
-          <w:lang w:val="en-US"/>
-        </w:rPr>
-      </w:pPr>
-      <w:r>
-        <w:rPr>
-          <w:rFonts w:ascii="Arial" w:hAnsi="Arial"/>
-          <w:lang w:val="en-US"/>
-        </w:rPr>
-        <w:t xml:space="preserve">        {</w:t>
-      </w:r>
-    </w:p>
-    <w:p>
-      <w:pPr>
-        <w:rPr>
-          <w:rFonts w:ascii="Arial" w:hAnsi="Arial"/>
-          <w:lang w:val="en-US"/>
-        </w:rPr>
-      </w:pPr>
-      <w:r>
-        <w:rPr>
-          <w:rFonts w:ascii="Arial" w:hAnsi="Arial"/>
-          <w:lang w:val="en-US"/>
-        </w:rPr>
-        <w:t xml:space="preserve">            </w:t>
-      </w:r>
+        <w:t>value == null)</w:t>
+      </w:r>
+    </w:p>
+    <w:p>
+      <w:pPr>
+        <w:rPr>
+          <w:rFonts w:ascii="Arial" w:hAnsi="Arial"/>
+          <w:lang w:val="en-US"/>
+        </w:rPr>
+      </w:pPr>
+      <w:r>
+        <w:rPr>
+          <w:rFonts w:ascii="Arial" w:hAnsi="Arial"/>
+          <w:lang w:val="en-US"/>
+        </w:rPr>
+        <w:t xml:space="preserve">                throw new </w:t>
+      </w:r>
+      <w:proofErr w:type="spellStart"/>
       <w:proofErr w:type="gramStart"/>
       <w:r>
         <w:rPr>
           <w:rFonts w:ascii="Arial" w:hAnsi="Arial"/>
           <w:lang w:val="en-US"/>
         </w:rPr>
-        <w:t>if(</w:t>
+        <w:t>NullReferenceException</w:t>
+      </w:r>
+      <w:proofErr w:type="spellEnd"/>
+      <w:r>
+        <w:rPr>
+          <w:rFonts w:ascii="Arial" w:hAnsi="Arial"/>
+          <w:lang w:val="en-US"/>
+        </w:rPr>
+        <w:t>(</w:t>
       </w:r>
       <w:proofErr w:type="gramEnd"/>
       <w:r>
@@ -12250,46 +12327,6 @@
           <w:rFonts w:ascii="Arial" w:hAnsi="Arial"/>
           <w:lang w:val="en-US"/>
         </w:rPr>
-        <w:t>value == null)</w:t>
-      </w:r>
-    </w:p>
-    <w:p>
-      <w:pPr>
-        <w:rPr>
-          <w:rFonts w:ascii="Arial" w:hAnsi="Arial"/>
-          <w:lang w:val="en-US"/>
-        </w:rPr>
-      </w:pPr>
-      <w:r>
-        <w:rPr>
-          <w:rFonts w:ascii="Arial" w:hAnsi="Arial"/>
-          <w:lang w:val="en-US"/>
-        </w:rPr>
-        <w:t xml:space="preserve">                throw new </w:t>
-      </w:r>
-      <w:proofErr w:type="spellStart"/>
-      <w:proofErr w:type="gramStart"/>
-      <w:r>
-        <w:rPr>
-          <w:rFonts w:ascii="Arial" w:hAnsi="Arial"/>
-          <w:lang w:val="en-US"/>
-        </w:rPr>
-        <w:t>NullReferenceException</w:t>
-      </w:r>
-      <w:proofErr w:type="spellEnd"/>
-      <w:r>
-        <w:rPr>
-          <w:rFonts w:ascii="Arial" w:hAnsi="Arial"/>
-          <w:lang w:val="en-US"/>
-        </w:rPr>
-        <w:t>(</w:t>
-      </w:r>
-      <w:proofErr w:type="gramEnd"/>
-      <w:r>
-        <w:rPr>
-          <w:rFonts w:ascii="Arial" w:hAnsi="Arial"/>
-          <w:lang w:val="en-US"/>
-        </w:rPr>
         <w:t>);</w:t>
       </w:r>
     </w:p>
@@ -12297,7 +12334,6 @@
       <w:pPr>
         <w:rPr>
           <w:rFonts w:ascii="Arial" w:hAnsi="Arial"/>
-          <w:lang w:val="en-US"/>
         </w:rPr>
       </w:pPr>
       <w:r>
@@ -12307,33 +12343,36 @@
         </w:rPr>
         <w:t xml:space="preserve">             </w:t>
       </w:r>
-      <w:proofErr w:type="spellStart"/>
-      <w:r>
-        <w:rPr>
-          <w:rFonts w:ascii="Arial" w:hAnsi="Arial"/>
-          <w:lang w:val="en-US"/>
-        </w:rPr>
-        <w:t>obra</w:t>
-      </w:r>
-      <w:proofErr w:type="spellEnd"/>
-      <w:r>
-        <w:rPr>
-          <w:rFonts w:ascii="Arial" w:hAnsi="Arial"/>
-          <w:lang w:val="en-US"/>
-        </w:rPr>
-        <w:t xml:space="preserve"> = value; </w:t>
-      </w:r>
-    </w:p>
-    <w:p>
-      <w:pPr>
-        <w:rPr>
-          <w:rFonts w:ascii="Arial" w:hAnsi="Arial"/>
-        </w:rPr>
-      </w:pPr>
-      <w:r>
-        <w:rPr>
-          <w:rFonts w:ascii="Arial" w:hAnsi="Arial"/>
-          <w:lang w:val="en-US"/>
+      <w:r>
+        <w:rPr>
+          <w:rFonts w:ascii="Arial" w:hAnsi="Arial"/>
+        </w:rPr>
+        <w:t xml:space="preserve">obra = </w:t>
+      </w:r>
+      <w:proofErr w:type="spellStart"/>
+      <w:r>
+        <w:rPr>
+          <w:rFonts w:ascii="Arial" w:hAnsi="Arial"/>
+        </w:rPr>
+        <w:t>value</w:t>
+      </w:r>
+      <w:proofErr w:type="spellEnd"/>
+      <w:r>
+        <w:rPr>
+          <w:rFonts w:ascii="Arial" w:hAnsi="Arial"/>
+        </w:rPr>
+        <w:t xml:space="preserve">; </w:t>
+      </w:r>
+    </w:p>
+    <w:p>
+      <w:pPr>
+        <w:rPr>
+          <w:rFonts w:ascii="Arial" w:hAnsi="Arial"/>
+        </w:rPr>
+      </w:pPr>
+      <w:r>
+        <w:rPr>
+          <w:rFonts w:ascii="Arial" w:hAnsi="Arial"/>
         </w:rPr>
         <w:t xml:space="preserve">        </w:t>
       </w:r>
@@ -15074,7 +15113,6 @@
       <w:pPr>
         <w:rPr>
           <w:rFonts w:ascii="Arial" w:hAnsi="Arial"/>
-          <w:lang w:val="en-US"/>
         </w:rPr>
       </w:pPr>
       <w:r>
@@ -15084,19 +15122,39 @@
         </w:rPr>
         <w:tab/>
       </w:r>
-      <w:r>
-        <w:rPr>
-          <w:rFonts w:ascii="Arial" w:hAnsi="Arial"/>
-          <w:lang w:val="en-US"/>
-        </w:rPr>
-        <w:t xml:space="preserve">public void </w:t>
+      <w:proofErr w:type="spellStart"/>
+      <w:r>
+        <w:rPr>
+          <w:rFonts w:ascii="Arial" w:hAnsi="Arial"/>
+        </w:rPr>
+        <w:t>public</w:t>
+      </w:r>
+      <w:proofErr w:type="spellEnd"/>
+      <w:r>
+        <w:rPr>
+          <w:rFonts w:ascii="Arial" w:hAnsi="Arial"/>
+        </w:rPr>
+        <w:t xml:space="preserve"> </w:t>
+      </w:r>
+      <w:proofErr w:type="spellStart"/>
+      <w:r>
+        <w:rPr>
+          <w:rFonts w:ascii="Arial" w:hAnsi="Arial"/>
+        </w:rPr>
+        <w:t>void</w:t>
+      </w:r>
+      <w:proofErr w:type="spellEnd"/>
+      <w:r>
+        <w:rPr>
+          <w:rFonts w:ascii="Arial" w:hAnsi="Arial"/>
+        </w:rPr>
+        <w:t xml:space="preserve"> </w:t>
       </w:r>
       <w:proofErr w:type="spellStart"/>
       <w:proofErr w:type="gramStart"/>
       <w:r>
         <w:rPr>
           <w:rFonts w:ascii="Arial" w:hAnsi="Arial"/>
-          <w:lang w:val="en-US"/>
         </w:rPr>
         <w:t>setInicio</w:t>
       </w:r>
@@ -15104,7 +15162,6 @@
       <w:r>
         <w:rPr>
           <w:rFonts w:ascii="Arial" w:hAnsi="Arial"/>
-          <w:lang w:val="en-US"/>
         </w:rPr>
         <w:t>(</w:t>
       </w:r>
@@ -15113,7 +15170,6 @@
       <w:r>
         <w:rPr>
           <w:rFonts w:ascii="Arial" w:hAnsi="Arial"/>
-          <w:lang w:val="en-US"/>
         </w:rPr>
         <w:t>DateTime</w:t>
       </w:r>
@@ -15121,7 +15177,6 @@
       <w:r>
         <w:rPr>
           <w:rFonts w:ascii="Arial" w:hAnsi="Arial"/>
-          <w:lang w:val="en-US"/>
         </w:rPr>
         <w:t xml:space="preserve"> </w:t>
       </w:r>
@@ -15129,7 +15184,6 @@
       <w:r>
         <w:rPr>
           <w:rFonts w:ascii="Arial" w:hAnsi="Arial"/>
-          <w:lang w:val="en-US"/>
         </w:rPr>
         <w:t>inicio</w:t>
       </w:r>
@@ -15137,7 +15191,6 @@
       <w:r>
         <w:rPr>
           <w:rFonts w:ascii="Arial" w:hAnsi="Arial"/>
-          <w:lang w:val="en-US"/>
         </w:rPr>
         <w:t>) {</w:t>
       </w:r>
@@ -15146,21 +15199,19 @@
       <w:pPr>
         <w:rPr>
           <w:rFonts w:ascii="Arial" w:hAnsi="Arial"/>
-          <w:lang w:val="en-US"/>
-        </w:rPr>
-      </w:pPr>
-    </w:p>
-    <w:p>
-      <w:pPr>
-        <w:rPr>
-          <w:rFonts w:ascii="Arial" w:hAnsi="Arial"/>
-          <w:lang w:val="en-US"/>
-        </w:rPr>
-      </w:pPr>
-      <w:r>
-        <w:rPr>
-          <w:rFonts w:ascii="Arial" w:hAnsi="Arial"/>
-          <w:lang w:val="en-US"/>
+        </w:rPr>
+      </w:pPr>
+    </w:p>
+    <w:p>
+      <w:pPr>
+        <w:rPr>
+          <w:rFonts w:ascii="Arial" w:hAnsi="Arial"/>
+          <w:lang w:val="en-US"/>
+        </w:rPr>
+      </w:pPr>
+      <w:r>
+        <w:rPr>
+          <w:rFonts w:ascii="Arial" w:hAnsi="Arial"/>
         </w:rPr>
         <w:tab/>
       </w:r>
@@ -16051,6 +16102,7 @@
       <w:pPr>
         <w:rPr>
           <w:rFonts w:ascii="Arial" w:hAnsi="Arial"/>
+          <w:lang w:val="en-US"/>
         </w:rPr>
       </w:pPr>
       <w:r>
@@ -16063,6 +16115,7 @@
       <w:r>
         <w:rPr>
           <w:rFonts w:ascii="Arial" w:hAnsi="Arial"/>
+          <w:lang w:val="en-US"/>
         </w:rPr>
         <w:t>}</w:t>
       </w:r>
@@ -16071,6 +16124,7 @@
       <w:pPr>
         <w:rPr>
           <w:rFonts w:ascii="Arial" w:hAnsi="Arial"/>
+          <w:lang w:val="en-US"/>
         </w:rPr>
       </w:pPr>
     </w:p>
@@ -16572,7 +16626,7 @@
           <wp:inline distT="0" distB="0" distL="0" distR="0">
             <wp:extent cx="6120130" cy="3217546"/>
             <wp:effectExtent l="0" t="0" r="0" b="0"/>
-            <wp:docPr id="5" name="Imagem 5" descr="C:\Users\diego\AppData\Local\Microsoft\Windows\INetCache\Content.Word\23.png"/>
+            <wp:docPr id="34" name="Imagem 34" descr="C:\Users\diego\AppData\Local\Microsoft\Windows\INetCache\Content.Word\23.png"/>
             <wp:cNvGraphicFramePr>
               <a:graphicFrameLocks xmlns:a="http://schemas.openxmlformats.org/drawingml/2006/main" noChangeAspect="1"/>
             </wp:cNvGraphicFramePr>
@@ -16580,7 +16634,7 @@
               <a:graphicData uri="http://schemas.openxmlformats.org/drawingml/2006/picture">
                 <pic:pic xmlns:pic="http://schemas.openxmlformats.org/drawingml/2006/picture">
                   <pic:nvPicPr>
-                    <pic:cNvPr id="0" name="Picture 1" descr="C:\Users\diego\AppData\Local\Microsoft\Windows\INetCache\Content.Word\23.png"/>
+                    <pic:cNvPr id="0" name="Picture 7" descr="C:\Users\diego\AppData\Local\Microsoft\Windows\INetCache\Content.Word\23.png"/>
                     <pic:cNvPicPr>
                       <a:picLocks noChangeAspect="1" noChangeArrowheads="1"/>
                     </pic:cNvPicPr>
@@ -16620,6 +16674,55 @@
     </w:p>
     <w:p>
       <w:pPr>
+        <w:rPr>
+          <w:rFonts w:ascii="Arial" w:hAnsi="Arial"/>
+        </w:rPr>
+      </w:pPr>
+      <w:r>
+        <w:rPr>
+          <w:rFonts w:ascii="Arial" w:hAnsi="Arial"/>
+        </w:rPr>
+        <w:t xml:space="preserve">A disposição de uma Obra de arte na sala pode ser feita com muitos elementos, especialmente para Obras de artes complexas que usam muitos materiais como por exemplo pedestais, vários espaços </w:t>
+      </w:r>
+      <w:proofErr w:type="gramStart"/>
+      <w:r>
+        <w:rPr>
+          <w:rFonts w:ascii="Arial" w:hAnsi="Arial"/>
+        </w:rPr>
+        <w:t>como Múltiplos</w:t>
+      </w:r>
+      <w:proofErr w:type="gramEnd"/>
+      <w:r>
+        <w:rPr>
+          <w:rFonts w:ascii="Arial" w:hAnsi="Arial"/>
+        </w:rPr>
+        <w:t xml:space="preserve"> quadros que juntos formam uma Obra de arte, isso justificaria o uso do </w:t>
+      </w:r>
+      <w:proofErr w:type="spellStart"/>
+      <w:r>
+        <w:rPr>
+          <w:rFonts w:ascii="Arial" w:hAnsi="Arial"/>
+        </w:rPr>
+        <w:t>Composite</w:t>
+      </w:r>
+      <w:proofErr w:type="spellEnd"/>
+      <w:r>
+        <w:rPr>
+          <w:rFonts w:ascii="Arial" w:hAnsi="Arial"/>
+        </w:rPr>
+        <w:t xml:space="preserve"> que por meio de recursividade acessa a disposição da Obra na sala usando a classe </w:t>
+      </w:r>
+      <w:proofErr w:type="spellStart"/>
+      <w:r>
+        <w:rPr>
+          <w:rFonts w:ascii="Arial" w:hAnsi="Arial"/>
+        </w:rPr>
+        <w:t>DisposicaoObra</w:t>
+      </w:r>
+      <w:proofErr w:type="spellEnd"/>
+    </w:p>
+    <w:p>
+      <w:pPr>
         <w:overflowPunct/>
         <w:rPr>
           <w:rFonts w:ascii="Arial" w:hAnsi="Arial" w:cs="Mangal"/>
@@ -17019,6 +17122,7 @@
       <w:pPr>
         <w:rPr>
           <w:rFonts w:ascii="Arial" w:hAnsi="Arial"/>
+          <w:lang w:val="en-US"/>
         </w:rPr>
       </w:pPr>
       <w:r>
@@ -17032,6 +17136,7 @@
       <w:r>
         <w:rPr>
           <w:rFonts w:ascii="Arial" w:hAnsi="Arial"/>
+          <w:lang w:val="en-US"/>
         </w:rPr>
         <w:t>listDisposicao.Add</w:t>
       </w:r>
@@ -17039,6 +17144,7 @@
       <w:r>
         <w:rPr>
           <w:rFonts w:ascii="Arial" w:hAnsi="Arial"/>
+          <w:lang w:val="en-US"/>
         </w:rPr>
         <w:t>(d);</w:t>
       </w:r>
@@ -17047,11 +17153,13 @@
       <w:pPr>
         <w:rPr>
           <w:rFonts w:ascii="Arial" w:hAnsi="Arial"/>
-        </w:rPr>
-      </w:pPr>
-      <w:r>
-        <w:rPr>
-          <w:rFonts w:ascii="Arial" w:hAnsi="Arial"/>
+          <w:lang w:val="en-US"/>
+        </w:rPr>
+      </w:pPr>
+      <w:r>
+        <w:rPr>
+          <w:rFonts w:ascii="Arial" w:hAnsi="Arial"/>
+          <w:lang w:val="en-US"/>
         </w:rPr>
         <w:t xml:space="preserve">    }</w:t>
       </w:r>
@@ -17060,53 +17168,29 @@
       <w:pPr>
         <w:rPr>
           <w:rFonts w:ascii="Arial" w:hAnsi="Arial"/>
-        </w:rPr>
-      </w:pPr>
-    </w:p>
-    <w:p>
-      <w:pPr>
-        <w:rPr>
-          <w:rFonts w:ascii="Arial" w:hAnsi="Arial"/>
-        </w:rPr>
-      </w:pPr>
-      <w:r>
-        <w:rPr>
-          <w:rFonts w:ascii="Arial" w:hAnsi="Arial"/>
-        </w:rPr>
-        <w:t xml:space="preserve">    </w:t>
-      </w:r>
-      <w:proofErr w:type="spellStart"/>
-      <w:r>
-        <w:rPr>
-          <w:rFonts w:ascii="Arial" w:hAnsi="Arial"/>
-        </w:rPr>
-        <w:t>public</w:t>
-      </w:r>
-      <w:proofErr w:type="spellEnd"/>
-      <w:r>
-        <w:rPr>
-          <w:rFonts w:ascii="Arial" w:hAnsi="Arial"/>
-        </w:rPr>
-        <w:t xml:space="preserve"> virtual </w:t>
-      </w:r>
-      <w:proofErr w:type="spellStart"/>
-      <w:r>
-        <w:rPr>
-          <w:rFonts w:ascii="Arial" w:hAnsi="Arial"/>
-        </w:rPr>
-        <w:t>void</w:t>
-      </w:r>
-      <w:proofErr w:type="spellEnd"/>
-      <w:r>
-        <w:rPr>
-          <w:rFonts w:ascii="Arial" w:hAnsi="Arial"/>
-        </w:rPr>
-        <w:t xml:space="preserve"> </w:t>
+          <w:lang w:val="en-US"/>
+        </w:rPr>
+      </w:pPr>
+    </w:p>
+    <w:p>
+      <w:pPr>
+        <w:rPr>
+          <w:rFonts w:ascii="Arial" w:hAnsi="Arial"/>
+          <w:lang w:val="en-US"/>
+        </w:rPr>
+      </w:pPr>
+      <w:r>
+        <w:rPr>
+          <w:rFonts w:ascii="Arial" w:hAnsi="Arial"/>
+          <w:lang w:val="en-US"/>
+        </w:rPr>
+        <w:t xml:space="preserve">    public virtual void </w:t>
       </w:r>
       <w:proofErr w:type="gramStart"/>
       <w:r>
         <w:rPr>
           <w:rFonts w:ascii="Arial" w:hAnsi="Arial"/>
+          <w:lang w:val="en-US"/>
         </w:rPr>
         <w:t>Remove(</w:t>
       </w:r>
@@ -17115,6 +17199,7 @@
       <w:r>
         <w:rPr>
           <w:rFonts w:ascii="Arial" w:hAnsi="Arial"/>
+          <w:lang w:val="en-US"/>
         </w:rPr>
         <w:t>DisposicaoObra</w:t>
       </w:r>
@@ -17122,6 +17207,7 @@
       <w:r>
         <w:rPr>
           <w:rFonts w:ascii="Arial" w:hAnsi="Arial"/>
+          <w:lang w:val="en-US"/>
         </w:rPr>
         <w:t xml:space="preserve"> d) {</w:t>
       </w:r>
@@ -17130,11 +17216,13 @@
       <w:pPr>
         <w:rPr>
           <w:rFonts w:ascii="Arial" w:hAnsi="Arial"/>
-        </w:rPr>
-      </w:pPr>
-      <w:r>
-        <w:rPr>
-          <w:rFonts w:ascii="Arial" w:hAnsi="Arial"/>
+          <w:lang w:val="en-US"/>
+        </w:rPr>
+      </w:pPr>
+      <w:r>
+        <w:rPr>
+          <w:rFonts w:ascii="Arial" w:hAnsi="Arial"/>
+          <w:lang w:val="en-US"/>
         </w:rPr>
         <w:t xml:space="preserve">        </w:t>
       </w:r>
@@ -17142,6 +17230,7 @@
       <w:r>
         <w:rPr>
           <w:rFonts w:ascii="Arial" w:hAnsi="Arial"/>
+          <w:lang w:val="en-US"/>
         </w:rPr>
         <w:t>listDisposicao.Remove</w:t>
       </w:r>
@@ -17149,6 +17238,7 @@
       <w:r>
         <w:rPr>
           <w:rFonts w:ascii="Arial" w:hAnsi="Arial"/>
+          <w:lang w:val="en-US"/>
         </w:rPr>
         <w:t>(d);</w:t>
       </w:r>
@@ -17162,6 +17252,7 @@
       <w:r>
         <w:rPr>
           <w:rFonts w:ascii="Arial" w:hAnsi="Arial"/>
+          <w:lang w:val="en-US"/>
         </w:rPr>
         <w:t xml:space="preserve">    </w:t>
       </w:r>
@@ -19438,7 +19529,6 @@
   <w:style w:type="character" w:default="1" w:styleId="Fontepargpadro">
     <w:name w:val="Default Paragraph Font"/>
     <w:uiPriority w:val="1"/>
-    <w:semiHidden/>
     <w:unhideWhenUsed/>
   </w:style>
   <w:style w:type="table" w:default="1" w:styleId="Tabelanormal">

</xml_diff>